<commit_message>
send 13 02 2023
</commit_message>
<xml_diff>
--- a/Exercices Merise/hebergement/01 - hebergement-social-analyse.docx
+++ b/Exercices Merise/hebergement/01 - hebergement-social-analyse.docx
@@ -937,7 +937,10 @@
             </w:r>
             <w:proofErr w:type="gramEnd"/>
             <w:r>
-              <w:t>_date_naissance</w:t>
+              <w:t>_d</w:t>
+            </w:r>
+            <w:r>
+              <w:t>dn</w:t>
             </w:r>
             <w:proofErr w:type="spellEnd"/>
           </w:p>
@@ -1395,7 +1398,7 @@
             </w:r>
             <w:proofErr w:type="gramEnd"/>
             <w:r>
-              <w:t>_numero_chambre</w:t>
+              <w:t>_num_chambre</w:t>
             </w:r>
             <w:proofErr w:type="spellEnd"/>
           </w:p>
@@ -1678,7 +1681,7 @@
             </w:r>
             <w:proofErr w:type="gramEnd"/>
             <w:r>
-              <w:t>_debut</w:t>
+              <w:t>_intitule</w:t>
             </w:r>
             <w:proofErr w:type="spellEnd"/>
           </w:p>
@@ -1695,12 +1698,21 @@
                 <w:szCs w:val="18"/>
               </w:rPr>
             </w:pPr>
+            <w:proofErr w:type="gramStart"/>
             <w:r>
               <w:rPr>
                 <w:sz w:val="18"/>
                 <w:szCs w:val="18"/>
               </w:rPr>
-              <w:t>Date/heure du début de l’activité</w:t>
+              <w:t>intitulé</w:t>
+            </w:r>
+            <w:proofErr w:type="gramEnd"/>
+            <w:r>
+              <w:rPr>
+                <w:sz w:val="18"/>
+                <w:szCs w:val="18"/>
+              </w:rPr>
+              <w:t xml:space="preserve"> de l’activité</w:t>
             </w:r>
           </w:p>
         </w:tc>
@@ -1712,8 +1724,13 @@
             <w:pPr>
               <w:cnfStyle w:val="000000000000" w:firstRow="0" w:lastRow="0" w:firstColumn="0" w:lastColumn="0" w:oddVBand="0" w:evenVBand="0" w:oddHBand="0" w:evenHBand="0" w:firstRowFirstColumn="0" w:firstRowLastColumn="0" w:lastRowFirstColumn="0" w:lastRowLastColumn="0"/>
             </w:pPr>
-            <w:r>
-              <w:t>DATETIME</w:t>
+            <w:proofErr w:type="gramStart"/>
+            <w:r>
+              <w:t>VARCHAR(</w:t>
+            </w:r>
+            <w:proofErr w:type="gramEnd"/>
+            <w:r>
+              <w:t>100)</w:t>
             </w:r>
           </w:p>
         </w:tc>
@@ -1730,6 +1747,9 @@
               <w:t>obligatoire</w:t>
             </w:r>
             <w:proofErr w:type="gramEnd"/>
+            <w:r>
+              <w:t>.</w:t>
+            </w:r>
           </w:p>
         </w:tc>
       </w:tr>
@@ -1764,7 +1784,7 @@
             </w:r>
             <w:proofErr w:type="gramEnd"/>
             <w:r>
-              <w:t>_fin</w:t>
+              <w:t>_debut</w:t>
             </w:r>
             <w:proofErr w:type="spellEnd"/>
           </w:p>
@@ -1786,7 +1806,7 @@
                 <w:sz w:val="18"/>
                 <w:szCs w:val="18"/>
               </w:rPr>
-              <w:t>Date/heure de fin de l’activité</w:t>
+              <w:t>Date/heure du début de l’activité</w:t>
             </w:r>
           </w:p>
         </w:tc>
@@ -1816,14 +1836,6 @@
               <w:t>obligatoire</w:t>
             </w:r>
             <w:proofErr w:type="gramEnd"/>
-            <w:r>
-              <w:t xml:space="preserve">, &gt; </w:t>
-            </w:r>
-            <w:proofErr w:type="spellStart"/>
-            <w:r>
-              <w:t>activite_debut</w:t>
-            </w:r>
-            <w:proofErr w:type="spellEnd"/>
           </w:p>
         </w:tc>
       </w:tr>
@@ -1853,11 +1865,11 @@
             <w:proofErr w:type="spellStart"/>
             <w:proofErr w:type="gramStart"/>
             <w:r>
-              <w:t>type</w:t>
-            </w:r>
-            <w:proofErr w:type="gramEnd"/>
-            <w:r>
-              <w:t>_activite_id</w:t>
+              <w:t>activite</w:t>
+            </w:r>
+            <w:proofErr w:type="gramEnd"/>
+            <w:r>
+              <w:t>_fin</w:t>
             </w:r>
             <w:proofErr w:type="spellEnd"/>
           </w:p>
@@ -1874,21 +1886,12 @@
                 <w:szCs w:val="18"/>
               </w:rPr>
             </w:pPr>
-            <w:proofErr w:type="gramStart"/>
             <w:r>
               <w:rPr>
                 <w:sz w:val="18"/>
                 <w:szCs w:val="18"/>
               </w:rPr>
-              <w:t>identifiant</w:t>
-            </w:r>
-            <w:proofErr w:type="gramEnd"/>
-            <w:r>
-              <w:rPr>
-                <w:sz w:val="18"/>
-                <w:szCs w:val="18"/>
-              </w:rPr>
-              <w:t xml:space="preserve"> de l’activité</w:t>
+              <w:t>Date/heure de fin de l’activité</w:t>
             </w:r>
           </w:p>
         </w:tc>
@@ -1900,13 +1903,8 @@
             <w:pPr>
               <w:cnfStyle w:val="000000000000" w:firstRow="0" w:lastRow="0" w:firstColumn="0" w:lastColumn="0" w:oddVBand="0" w:evenVBand="0" w:oddHBand="0" w:evenHBand="0" w:firstRowFirstColumn="0" w:firstRowLastColumn="0" w:lastRowFirstColumn="0" w:lastRowLastColumn="0"/>
             </w:pPr>
-            <w:proofErr w:type="gramStart"/>
-            <w:r>
-              <w:t>INT(</w:t>
-            </w:r>
-            <w:proofErr w:type="gramEnd"/>
-            <w:r>
-              <w:t>11)</w:t>
+            <w:r>
+              <w:t>DATETIME</w:t>
             </w:r>
           </w:p>
         </w:tc>
@@ -1918,14 +1916,17 @@
             <w:pPr>
               <w:cnfStyle w:val="000000000000" w:firstRow="0" w:lastRow="0" w:firstColumn="0" w:lastColumn="0" w:oddVBand="0" w:evenVBand="0" w:oddHBand="0" w:evenHBand="0" w:firstRowFirstColumn="0" w:firstRowLastColumn="0" w:lastRowFirstColumn="0" w:lastRowLastColumn="0"/>
             </w:pPr>
+            <w:proofErr w:type="gramStart"/>
+            <w:r>
+              <w:t>obligatoire</w:t>
+            </w:r>
+            <w:proofErr w:type="gramEnd"/>
+            <w:r>
+              <w:t xml:space="preserve">, &gt; </w:t>
+            </w:r>
             <w:proofErr w:type="spellStart"/>
-            <w:proofErr w:type="gramStart"/>
-            <w:r>
-              <w:t>Identifiant,A</w:t>
-            </w:r>
-            <w:proofErr w:type="gramEnd"/>
-            <w:r>
-              <w:t>.I</w:t>
+            <w:r>
+              <w:t>activite_debut</w:t>
             </w:r>
             <w:proofErr w:type="spellEnd"/>
           </w:p>
@@ -1962,7 +1963,7 @@
             </w:r>
             <w:proofErr w:type="gramEnd"/>
             <w:r>
-              <w:t>_activité</w:t>
+              <w:t>_activite_id</w:t>
             </w:r>
             <w:proofErr w:type="spellEnd"/>
           </w:p>
@@ -1985,7 +1986,7 @@
                 <w:sz w:val="18"/>
                 <w:szCs w:val="18"/>
               </w:rPr>
-              <w:t>nom</w:t>
+              <w:t>identifiant</w:t>
             </w:r>
             <w:proofErr w:type="gramEnd"/>
             <w:r>
@@ -2007,11 +2008,11 @@
             </w:pPr>
             <w:proofErr w:type="gramStart"/>
             <w:r>
-              <w:t>VARCHAR(</w:t>
-            </w:r>
-            <w:proofErr w:type="gramEnd"/>
-            <w:r>
-              <w:t>100)</w:t>
+              <w:t>INT(</w:t>
+            </w:r>
+            <w:proofErr w:type="gramEnd"/>
+            <w:r>
+              <w:t>11)</w:t>
             </w:r>
           </w:p>
         </w:tc>
@@ -2023,11 +2024,16 @@
             <w:pPr>
               <w:cnfStyle w:val="000000100000" w:firstRow="0" w:lastRow="0" w:firstColumn="0" w:lastColumn="0" w:oddVBand="0" w:evenVBand="0" w:oddHBand="1" w:evenHBand="0" w:firstRowFirstColumn="0" w:firstRowLastColumn="0" w:lastRowFirstColumn="0" w:lastRowLastColumn="0"/>
             </w:pPr>
-            <w:proofErr w:type="gramStart"/>
-            <w:r>
-              <w:t>obligatoire</w:t>
-            </w:r>
-            <w:proofErr w:type="gramEnd"/>
+            <w:proofErr w:type="spellStart"/>
+            <w:proofErr w:type="gramStart"/>
+            <w:r>
+              <w:t>Identifiant,A</w:t>
+            </w:r>
+            <w:proofErr w:type="gramEnd"/>
+            <w:r>
+              <w:t>.I</w:t>
+            </w:r>
+            <w:proofErr w:type="spellEnd"/>
           </w:p>
         </w:tc>
       </w:tr>
@@ -2057,11 +2063,17 @@
             <w:proofErr w:type="spellStart"/>
             <w:proofErr w:type="gramStart"/>
             <w:r>
-              <w:t>etat</w:t>
-            </w:r>
-            <w:proofErr w:type="gramEnd"/>
-            <w:r>
-              <w:t>_id</w:t>
+              <w:t>type</w:t>
+            </w:r>
+            <w:proofErr w:type="gramEnd"/>
+            <w:r>
+              <w:t>_activité</w:t>
+            </w:r>
+            <w:r>
+              <w:t>_</w:t>
+            </w:r>
+            <w:r>
+              <w:t>nom</w:t>
             </w:r>
             <w:proofErr w:type="spellEnd"/>
           </w:p>
@@ -2084,7 +2096,7 @@
                 <w:sz w:val="18"/>
                 <w:szCs w:val="18"/>
               </w:rPr>
-              <w:t>identifiant</w:t>
+              <w:t>nom</w:t>
             </w:r>
             <w:proofErr w:type="gramEnd"/>
             <w:r>
@@ -2092,7 +2104,7 @@
                 <w:sz w:val="18"/>
                 <w:szCs w:val="18"/>
               </w:rPr>
-              <w:t xml:space="preserve"> interne de l’activité</w:t>
+              <w:t xml:space="preserve"> de l’activité</w:t>
             </w:r>
           </w:p>
         </w:tc>
@@ -2104,18 +2116,13 @@
             <w:pPr>
               <w:cnfStyle w:val="000000000000" w:firstRow="0" w:lastRow="0" w:firstColumn="0" w:lastColumn="0" w:oddVBand="0" w:evenVBand="0" w:oddHBand="0" w:evenHBand="0" w:firstRowFirstColumn="0" w:firstRowLastColumn="0" w:lastRowFirstColumn="0" w:lastRowLastColumn="0"/>
             </w:pPr>
-            <w:proofErr w:type="spellStart"/>
-            <w:proofErr w:type="gramStart"/>
-            <w:r>
-              <w:t>int</w:t>
-            </w:r>
-            <w:proofErr w:type="spellEnd"/>
-            <w:r>
-              <w:t>(</w:t>
-            </w:r>
-            <w:proofErr w:type="gramEnd"/>
-            <w:r>
-              <w:t>11)</w:t>
+            <w:proofErr w:type="gramStart"/>
+            <w:r>
+              <w:t>VARCHAR(</w:t>
+            </w:r>
+            <w:proofErr w:type="gramEnd"/>
+            <w:r>
+              <w:t>100)</w:t>
             </w:r>
           </w:p>
         </w:tc>
@@ -2129,11 +2136,11 @@
             </w:pPr>
             <w:proofErr w:type="gramStart"/>
             <w:r>
-              <w:t>identifiant</w:t>
-            </w:r>
-            <w:proofErr w:type="gramEnd"/>
-            <w:r>
-              <w:t>, A.I</w:t>
+              <w:t>obligatoire</w:t>
+            </w:r>
+            <w:proofErr w:type="gramEnd"/>
+            <w:r>
+              <w:t>, unique</w:t>
             </w:r>
           </w:p>
         </w:tc>
@@ -2169,7 +2176,7 @@
             </w:r>
             <w:proofErr w:type="gramEnd"/>
             <w:r>
-              <w:t>_intitule</w:t>
+              <w:t>_id</w:t>
             </w:r>
             <w:proofErr w:type="spellEnd"/>
           </w:p>
@@ -2192,6 +2199,113 @@
                 <w:sz w:val="18"/>
                 <w:szCs w:val="18"/>
               </w:rPr>
+              <w:t>identifiant</w:t>
+            </w:r>
+            <w:proofErr w:type="gramEnd"/>
+            <w:r>
+              <w:rPr>
+                <w:sz w:val="18"/>
+                <w:szCs w:val="18"/>
+              </w:rPr>
+              <w:t xml:space="preserve"> interne de l’activité</w:t>
+            </w:r>
+          </w:p>
+        </w:tc>
+        <w:tc>
+          <w:tcPr>
+            <w:tcW w:w="1639" w:type="dxa"/>
+          </w:tcPr>
+          <w:p>
+            <w:pPr>
+              <w:cnfStyle w:val="000000100000" w:firstRow="0" w:lastRow="0" w:firstColumn="0" w:lastColumn="0" w:oddVBand="0" w:evenVBand="0" w:oddHBand="1" w:evenHBand="0" w:firstRowFirstColumn="0" w:firstRowLastColumn="0" w:lastRowFirstColumn="0" w:lastRowLastColumn="0"/>
+            </w:pPr>
+            <w:proofErr w:type="spellStart"/>
+            <w:proofErr w:type="gramStart"/>
+            <w:r>
+              <w:t>int</w:t>
+            </w:r>
+            <w:proofErr w:type="spellEnd"/>
+            <w:r>
+              <w:t>(</w:t>
+            </w:r>
+            <w:proofErr w:type="gramEnd"/>
+            <w:r>
+              <w:t>11)</w:t>
+            </w:r>
+          </w:p>
+        </w:tc>
+        <w:tc>
+          <w:tcPr>
+            <w:tcW w:w="2337" w:type="dxa"/>
+          </w:tcPr>
+          <w:p>
+            <w:pPr>
+              <w:cnfStyle w:val="000000100000" w:firstRow="0" w:lastRow="0" w:firstColumn="0" w:lastColumn="0" w:oddVBand="0" w:evenVBand="0" w:oddHBand="1" w:evenHBand="0" w:firstRowFirstColumn="0" w:firstRowLastColumn="0" w:lastRowFirstColumn="0" w:lastRowLastColumn="0"/>
+            </w:pPr>
+            <w:proofErr w:type="gramStart"/>
+            <w:r>
+              <w:t>identifiant</w:t>
+            </w:r>
+            <w:proofErr w:type="gramEnd"/>
+            <w:r>
+              <w:t>, A.I</w:t>
+            </w:r>
+          </w:p>
+        </w:tc>
+      </w:tr>
+      <w:tr>
+        <w:trPr>
+          <w:jc w:val="center"/>
+        </w:trPr>
+        <w:tc>
+          <w:tcPr>
+            <w:cnfStyle w:val="001000000000" w:firstRow="0" w:lastRow="0" w:firstColumn="1" w:lastColumn="0" w:oddVBand="0" w:evenVBand="0" w:oddHBand="0" w:evenHBand="0" w:firstRowFirstColumn="0" w:firstRowLastColumn="0" w:lastRowFirstColumn="0" w:lastRowLastColumn="0"/>
+            <w:tcW w:w="1423" w:type="dxa"/>
+          </w:tcPr>
+          <w:p>
+            <w:pPr>
+              <w:jc w:val="center"/>
+            </w:pPr>
+          </w:p>
+        </w:tc>
+        <w:tc>
+          <w:tcPr>
+            <w:tcW w:w="2742" w:type="dxa"/>
+          </w:tcPr>
+          <w:p>
+            <w:pPr>
+              <w:cnfStyle w:val="000000000000" w:firstRow="0" w:lastRow="0" w:firstColumn="0" w:lastColumn="0" w:oddVBand="0" w:evenVBand="0" w:oddHBand="0" w:evenHBand="0" w:firstRowFirstColumn="0" w:firstRowLastColumn="0" w:lastRowFirstColumn="0" w:lastRowLastColumn="0"/>
+            </w:pPr>
+            <w:proofErr w:type="spellStart"/>
+            <w:proofErr w:type="gramStart"/>
+            <w:r>
+              <w:t>etat</w:t>
+            </w:r>
+            <w:proofErr w:type="gramEnd"/>
+            <w:r>
+              <w:t>_intitule</w:t>
+            </w:r>
+            <w:proofErr w:type="spellEnd"/>
+          </w:p>
+        </w:tc>
+        <w:tc>
+          <w:tcPr>
+            <w:tcW w:w="2055" w:type="dxa"/>
+          </w:tcPr>
+          <w:p>
+            <w:pPr>
+              <w:cnfStyle w:val="000000000000" w:firstRow="0" w:lastRow="0" w:firstColumn="0" w:lastColumn="0" w:oddVBand="0" w:evenVBand="0" w:oddHBand="0" w:evenHBand="0" w:firstRowFirstColumn="0" w:firstRowLastColumn="0" w:lastRowFirstColumn="0" w:lastRowLastColumn="0"/>
+              <w:rPr>
+                <w:sz w:val="18"/>
+                <w:szCs w:val="18"/>
+              </w:rPr>
+            </w:pPr>
+            <w:proofErr w:type="gramStart"/>
+            <w:r>
+              <w:rPr>
+                <w:sz w:val="18"/>
+                <w:szCs w:val="18"/>
+              </w:rPr>
               <w:t>libellé</w:t>
             </w:r>
             <w:proofErr w:type="gramEnd"/>
@@ -2217,7 +2331,7 @@
           </w:tcPr>
           <w:p>
             <w:pPr>
-              <w:cnfStyle w:val="000000100000" w:firstRow="0" w:lastRow="0" w:firstColumn="0" w:lastColumn="0" w:oddVBand="0" w:evenVBand="0" w:oddHBand="1" w:evenHBand="0" w:firstRowFirstColumn="0" w:firstRowLastColumn="0" w:lastRowFirstColumn="0" w:lastRowLastColumn="0"/>
+              <w:cnfStyle w:val="000000000000" w:firstRow="0" w:lastRow="0" w:firstColumn="0" w:lastColumn="0" w:oddVBand="0" w:evenVBand="0" w:oddHBand="0" w:evenHBand="0" w:firstRowFirstColumn="0" w:firstRowLastColumn="0" w:lastRowFirstColumn="0" w:lastRowLastColumn="0"/>
             </w:pPr>
             <w:proofErr w:type="gramStart"/>
             <w:r>
@@ -2235,117 +2349,16 @@
           </w:tcPr>
           <w:p>
             <w:pPr>
-              <w:cnfStyle w:val="000000100000" w:firstRow="0" w:lastRow="0" w:firstColumn="0" w:lastColumn="0" w:oddVBand="0" w:evenVBand="0" w:oddHBand="1" w:evenHBand="0" w:firstRowFirstColumn="0" w:firstRowLastColumn="0" w:lastRowFirstColumn="0" w:lastRowLastColumn="0"/>
+              <w:cnfStyle w:val="000000000000" w:firstRow="0" w:lastRow="0" w:firstColumn="0" w:lastColumn="0" w:oddVBand="0" w:evenVBand="0" w:oddHBand="0" w:evenHBand="0" w:firstRowFirstColumn="0" w:firstRowLastColumn="0" w:lastRowFirstColumn="0" w:lastRowLastColumn="0"/>
             </w:pPr>
             <w:proofErr w:type="gramStart"/>
             <w:r>
               <w:t>obligatoire</w:t>
             </w:r>
             <w:proofErr w:type="gramEnd"/>
-          </w:p>
-        </w:tc>
-      </w:tr>
-      <w:tr>
-        <w:trPr>
-          <w:jc w:val="center"/>
-        </w:trPr>
-        <w:tc>
-          <w:tcPr>
-            <w:cnfStyle w:val="001000000000" w:firstRow="0" w:lastRow="0" w:firstColumn="1" w:lastColumn="0" w:oddVBand="0" w:evenVBand="0" w:oddHBand="0" w:evenHBand="0" w:firstRowFirstColumn="0" w:firstRowLastColumn="0" w:lastRowFirstColumn="0" w:lastRowLastColumn="0"/>
-            <w:tcW w:w="1423" w:type="dxa"/>
-          </w:tcPr>
-          <w:p>
-            <w:pPr>
-              <w:jc w:val="center"/>
-            </w:pPr>
-          </w:p>
-        </w:tc>
-        <w:tc>
-          <w:tcPr>
-            <w:tcW w:w="2742" w:type="dxa"/>
-          </w:tcPr>
-          <w:p>
-            <w:pPr>
-              <w:cnfStyle w:val="000000000000" w:firstRow="0" w:lastRow="0" w:firstColumn="0" w:lastColumn="0" w:oddVBand="0" w:evenVBand="0" w:oddHBand="0" w:evenHBand="0" w:firstRowFirstColumn="0" w:firstRowLastColumn="0" w:lastRowFirstColumn="0" w:lastRowLastColumn="0"/>
-            </w:pPr>
-            <w:proofErr w:type="spellStart"/>
-            <w:proofErr w:type="gramStart"/>
-            <w:r>
-              <w:t>role</w:t>
-            </w:r>
-            <w:proofErr w:type="gramEnd"/>
-            <w:r>
-              <w:t>_id</w:t>
-            </w:r>
-            <w:proofErr w:type="spellEnd"/>
-          </w:p>
-        </w:tc>
-        <w:tc>
-          <w:tcPr>
-            <w:tcW w:w="2055" w:type="dxa"/>
-          </w:tcPr>
-          <w:p>
-            <w:pPr>
-              <w:cnfStyle w:val="000000000000" w:firstRow="0" w:lastRow="0" w:firstColumn="0" w:lastColumn="0" w:oddVBand="0" w:evenVBand="0" w:oddHBand="0" w:evenHBand="0" w:firstRowFirstColumn="0" w:firstRowLastColumn="0" w:lastRowFirstColumn="0" w:lastRowLastColumn="0"/>
-              <w:rPr>
-                <w:sz w:val="18"/>
-                <w:szCs w:val="18"/>
-              </w:rPr>
-            </w:pPr>
-            <w:proofErr w:type="gramStart"/>
-            <w:r>
-              <w:rPr>
-                <w:sz w:val="18"/>
-                <w:szCs w:val="18"/>
-              </w:rPr>
-              <w:t>identifiant</w:t>
-            </w:r>
-            <w:proofErr w:type="gramEnd"/>
-            <w:r>
-              <w:rPr>
-                <w:sz w:val="18"/>
-                <w:szCs w:val="18"/>
-              </w:rPr>
-              <w:t xml:space="preserve"> interne du rôle</w:t>
-            </w:r>
-          </w:p>
-        </w:tc>
-        <w:tc>
-          <w:tcPr>
-            <w:tcW w:w="1639" w:type="dxa"/>
-          </w:tcPr>
-          <w:p>
-            <w:pPr>
-              <w:cnfStyle w:val="000000000000" w:firstRow="0" w:lastRow="0" w:firstColumn="0" w:lastColumn="0" w:oddVBand="0" w:evenVBand="0" w:oddHBand="0" w:evenHBand="0" w:firstRowFirstColumn="0" w:firstRowLastColumn="0" w:lastRowFirstColumn="0" w:lastRowLastColumn="0"/>
-            </w:pPr>
-            <w:proofErr w:type="spellStart"/>
-            <w:proofErr w:type="gramStart"/>
-            <w:r>
-              <w:t>int</w:t>
-            </w:r>
-            <w:proofErr w:type="spellEnd"/>
-            <w:r>
-              <w:t>(</w:t>
-            </w:r>
-            <w:proofErr w:type="gramEnd"/>
-            <w:r>
-              <w:t>11)</w:t>
-            </w:r>
-          </w:p>
-        </w:tc>
-        <w:tc>
-          <w:tcPr>
-            <w:tcW w:w="2337" w:type="dxa"/>
-          </w:tcPr>
-          <w:p>
-            <w:pPr>
-              <w:cnfStyle w:val="000000000000" w:firstRow="0" w:lastRow="0" w:firstColumn="0" w:lastColumn="0" w:oddVBand="0" w:evenVBand="0" w:oddHBand="0" w:evenHBand="0" w:firstRowFirstColumn="0" w:firstRowLastColumn="0" w:lastRowFirstColumn="0" w:lastRowLastColumn="0"/>
-            </w:pPr>
-            <w:proofErr w:type="gramStart"/>
-            <w:r>
-              <w:t>identifiant</w:t>
-            </w:r>
-            <w:proofErr w:type="gramEnd"/>
+            <w:r>
+              <w:t>, unique</w:t>
+            </w:r>
           </w:p>
         </w:tc>
       </w:tr>
@@ -2380,7 +2393,7 @@
             </w:r>
             <w:proofErr w:type="gramEnd"/>
             <w:r>
-              <w:t>_nom</w:t>
+              <w:t>_id</w:t>
             </w:r>
             <w:proofErr w:type="spellEnd"/>
           </w:p>
@@ -2397,6 +2410,110 @@
                 <w:szCs w:val="18"/>
               </w:rPr>
             </w:pPr>
+            <w:proofErr w:type="gramStart"/>
+            <w:r>
+              <w:rPr>
+                <w:sz w:val="18"/>
+                <w:szCs w:val="18"/>
+              </w:rPr>
+              <w:t>identifiant</w:t>
+            </w:r>
+            <w:proofErr w:type="gramEnd"/>
+            <w:r>
+              <w:rPr>
+                <w:sz w:val="18"/>
+                <w:szCs w:val="18"/>
+              </w:rPr>
+              <w:t xml:space="preserve"> interne du rôle</w:t>
+            </w:r>
+          </w:p>
+        </w:tc>
+        <w:tc>
+          <w:tcPr>
+            <w:tcW w:w="1639" w:type="dxa"/>
+          </w:tcPr>
+          <w:p>
+            <w:pPr>
+              <w:cnfStyle w:val="000000100000" w:firstRow="0" w:lastRow="0" w:firstColumn="0" w:lastColumn="0" w:oddVBand="0" w:evenVBand="0" w:oddHBand="1" w:evenHBand="0" w:firstRowFirstColumn="0" w:firstRowLastColumn="0" w:lastRowFirstColumn="0" w:lastRowLastColumn="0"/>
+            </w:pPr>
+            <w:proofErr w:type="spellStart"/>
+            <w:proofErr w:type="gramStart"/>
+            <w:r>
+              <w:t>int</w:t>
+            </w:r>
+            <w:proofErr w:type="spellEnd"/>
+            <w:r>
+              <w:t>(</w:t>
+            </w:r>
+            <w:proofErr w:type="gramEnd"/>
+            <w:r>
+              <w:t>11)</w:t>
+            </w:r>
+          </w:p>
+        </w:tc>
+        <w:tc>
+          <w:tcPr>
+            <w:tcW w:w="2337" w:type="dxa"/>
+          </w:tcPr>
+          <w:p>
+            <w:pPr>
+              <w:cnfStyle w:val="000000100000" w:firstRow="0" w:lastRow="0" w:firstColumn="0" w:lastColumn="0" w:oddVBand="0" w:evenVBand="0" w:oddHBand="1" w:evenHBand="0" w:firstRowFirstColumn="0" w:firstRowLastColumn="0" w:lastRowFirstColumn="0" w:lastRowLastColumn="0"/>
+            </w:pPr>
+            <w:proofErr w:type="gramStart"/>
+            <w:r>
+              <w:t>identifiant</w:t>
+            </w:r>
+            <w:proofErr w:type="gramEnd"/>
+          </w:p>
+        </w:tc>
+      </w:tr>
+      <w:tr>
+        <w:trPr>
+          <w:jc w:val="center"/>
+        </w:trPr>
+        <w:tc>
+          <w:tcPr>
+            <w:cnfStyle w:val="001000000000" w:firstRow="0" w:lastRow="0" w:firstColumn="1" w:lastColumn="0" w:oddVBand="0" w:evenVBand="0" w:oddHBand="0" w:evenHBand="0" w:firstRowFirstColumn="0" w:firstRowLastColumn="0" w:lastRowFirstColumn="0" w:lastRowLastColumn="0"/>
+            <w:tcW w:w="1423" w:type="dxa"/>
+          </w:tcPr>
+          <w:p>
+            <w:pPr>
+              <w:jc w:val="center"/>
+            </w:pPr>
+          </w:p>
+        </w:tc>
+        <w:tc>
+          <w:tcPr>
+            <w:tcW w:w="2742" w:type="dxa"/>
+          </w:tcPr>
+          <w:p>
+            <w:pPr>
+              <w:cnfStyle w:val="000000000000" w:firstRow="0" w:lastRow="0" w:firstColumn="0" w:lastColumn="0" w:oddVBand="0" w:evenVBand="0" w:oddHBand="0" w:evenHBand="0" w:firstRowFirstColumn="0" w:firstRowLastColumn="0" w:lastRowFirstColumn="0" w:lastRowLastColumn="0"/>
+            </w:pPr>
+            <w:proofErr w:type="spellStart"/>
+            <w:proofErr w:type="gramStart"/>
+            <w:r>
+              <w:t>role</w:t>
+            </w:r>
+            <w:proofErr w:type="gramEnd"/>
+            <w:r>
+              <w:t>_nom</w:t>
+            </w:r>
+            <w:proofErr w:type="spellEnd"/>
+          </w:p>
+        </w:tc>
+        <w:tc>
+          <w:tcPr>
+            <w:tcW w:w="2055" w:type="dxa"/>
+          </w:tcPr>
+          <w:p>
+            <w:pPr>
+              <w:cnfStyle w:val="000000000000" w:firstRow="0" w:lastRow="0" w:firstColumn="0" w:lastColumn="0" w:oddVBand="0" w:evenVBand="0" w:oddHBand="0" w:evenHBand="0" w:firstRowFirstColumn="0" w:firstRowLastColumn="0" w:lastRowFirstColumn="0" w:lastRowLastColumn="0"/>
+              <w:rPr>
+                <w:sz w:val="18"/>
+                <w:szCs w:val="18"/>
+              </w:rPr>
+            </w:pPr>
             <w:r>
               <w:rPr>
                 <w:sz w:val="18"/>
@@ -2412,7 +2529,7 @@
           </w:tcPr>
           <w:p>
             <w:pPr>
-              <w:cnfStyle w:val="000000100000" w:firstRow="0" w:lastRow="0" w:firstColumn="0" w:lastColumn="0" w:oddVBand="0" w:evenVBand="0" w:oddHBand="1" w:evenHBand="0" w:firstRowFirstColumn="0" w:firstRowLastColumn="0" w:lastRowFirstColumn="0" w:lastRowLastColumn="0"/>
+              <w:cnfStyle w:val="000000000000" w:firstRow="0" w:lastRow="0" w:firstColumn="0" w:lastColumn="0" w:oddVBand="0" w:evenVBand="0" w:oddHBand="0" w:evenHBand="0" w:firstRowFirstColumn="0" w:firstRowLastColumn="0" w:lastRowFirstColumn="0" w:lastRowLastColumn="0"/>
             </w:pPr>
             <w:proofErr w:type="gramStart"/>
             <w:r>
@@ -2430,7 +2547,7 @@
           </w:tcPr>
           <w:p>
             <w:pPr>
-              <w:cnfStyle w:val="000000100000" w:firstRow="0" w:lastRow="0" w:firstColumn="0" w:lastColumn="0" w:oddVBand="0" w:evenVBand="0" w:oddHBand="1" w:evenHBand="0" w:firstRowFirstColumn="0" w:firstRowLastColumn="0" w:lastRowFirstColumn="0" w:lastRowLastColumn="0"/>
+              <w:cnfStyle w:val="000000000000" w:firstRow="0" w:lastRow="0" w:firstColumn="0" w:lastColumn="0" w:oddVBand="0" w:evenVBand="0" w:oddHBand="0" w:evenHBand="0" w:firstRowFirstColumn="0" w:firstRowLastColumn="0" w:lastRowFirstColumn="0" w:lastRowLastColumn="0"/>
             </w:pPr>
             <w:proofErr w:type="gramStart"/>
             <w:r>
@@ -2445,6 +2562,7 @@
       </w:tr>
       <w:tr>
         <w:trPr>
+          <w:cnfStyle w:val="000000100000" w:firstRow="0" w:lastRow="0" w:firstColumn="0" w:lastColumn="0" w:oddVBand="0" w:evenVBand="0" w:oddHBand="1" w:evenHBand="0" w:firstRowFirstColumn="0" w:firstRowLastColumn="0" w:lastRowFirstColumn="0" w:lastRowLastColumn="0"/>
           <w:jc w:val="center"/>
         </w:trPr>
         <w:tc>
@@ -2464,7 +2582,7 @@
           </w:tcPr>
           <w:p>
             <w:pPr>
-              <w:cnfStyle w:val="000000000000" w:firstRow="0" w:lastRow="0" w:firstColumn="0" w:lastColumn="0" w:oddVBand="0" w:evenVBand="0" w:oddHBand="0" w:evenHBand="0" w:firstRowFirstColumn="0" w:firstRowLastColumn="0" w:lastRowFirstColumn="0" w:lastRowLastColumn="0"/>
+              <w:cnfStyle w:val="000000100000" w:firstRow="0" w:lastRow="0" w:firstColumn="0" w:lastColumn="0" w:oddVBand="0" w:evenVBand="0" w:oddHBand="1" w:evenHBand="0" w:firstRowFirstColumn="0" w:firstRowLastColumn="0" w:lastRowFirstColumn="0" w:lastRowLastColumn="0"/>
             </w:pPr>
           </w:p>
         </w:tc>
@@ -2474,7 +2592,7 @@
           </w:tcPr>
           <w:p>
             <w:pPr>
-              <w:cnfStyle w:val="000000000000" w:firstRow="0" w:lastRow="0" w:firstColumn="0" w:lastColumn="0" w:oddVBand="0" w:evenVBand="0" w:oddHBand="0" w:evenHBand="0" w:firstRowFirstColumn="0" w:firstRowLastColumn="0" w:lastRowFirstColumn="0" w:lastRowLastColumn="0"/>
+              <w:cnfStyle w:val="000000100000" w:firstRow="0" w:lastRow="0" w:firstColumn="0" w:lastColumn="0" w:oddVBand="0" w:evenVBand="0" w:oddHBand="1" w:evenHBand="0" w:firstRowFirstColumn="0" w:firstRowLastColumn="0" w:lastRowFirstColumn="0" w:lastRowLastColumn="0"/>
             </w:pPr>
           </w:p>
         </w:tc>
@@ -2484,7 +2602,7 @@
           </w:tcPr>
           <w:p>
             <w:pPr>
-              <w:cnfStyle w:val="000000000000" w:firstRow="0" w:lastRow="0" w:firstColumn="0" w:lastColumn="0" w:oddVBand="0" w:evenVBand="0" w:oddHBand="0" w:evenHBand="0" w:firstRowFirstColumn="0" w:firstRowLastColumn="0" w:lastRowFirstColumn="0" w:lastRowLastColumn="0"/>
+              <w:cnfStyle w:val="000000100000" w:firstRow="0" w:lastRow="0" w:firstColumn="0" w:lastColumn="0" w:oddVBand="0" w:evenVBand="0" w:oddHBand="1" w:evenHBand="0" w:firstRowFirstColumn="0" w:firstRowLastColumn="0" w:lastRowFirstColumn="0" w:lastRowLastColumn="0"/>
             </w:pPr>
           </w:p>
         </w:tc>
@@ -2494,7 +2612,7 @@
           </w:tcPr>
           <w:p>
             <w:pPr>
-              <w:cnfStyle w:val="000000000000" w:firstRow="0" w:lastRow="0" w:firstColumn="0" w:lastColumn="0" w:oddVBand="0" w:evenVBand="0" w:oddHBand="0" w:evenHBand="0" w:firstRowFirstColumn="0" w:firstRowLastColumn="0" w:lastRowFirstColumn="0" w:lastRowLastColumn="0"/>
+              <w:cnfStyle w:val="000000100000" w:firstRow="0" w:lastRow="0" w:firstColumn="0" w:lastColumn="0" w:oddVBand="0" w:evenVBand="0" w:oddHBand="1" w:evenHBand="0" w:firstRowFirstColumn="0" w:firstRowLastColumn="0" w:lastRowFirstColumn="0" w:lastRowLastColumn="0"/>
             </w:pPr>
           </w:p>
         </w:tc>
@@ -2672,6 +2790,7 @@
     <w:p>
       <w:proofErr w:type="spellStart"/>
       <w:r>
+        <w:lastRenderedPageBreak/>
         <w:t>Activité_id</w:t>
       </w:r>
       <w:proofErr w:type="spellEnd"/>
@@ -2689,6 +2808,14 @@
       </w:r>
       <w:proofErr w:type="spellStart"/>
       <w:r>
+        <w:t>activite_intitule</w:t>
+      </w:r>
+      <w:proofErr w:type="spellEnd"/>
+      <w:r>
+        <w:t xml:space="preserve">, </w:t>
+      </w:r>
+      <w:proofErr w:type="spellStart"/>
+      <w:r>
         <w:t>activite_debut</w:t>
       </w:r>
       <w:proofErr w:type="spellEnd"/>
@@ -2720,7 +2847,6 @@
     <w:p>
       <w:proofErr w:type="spellStart"/>
       <w:r>
-        <w:lastRenderedPageBreak/>
         <w:t>Type_activité</w:t>
       </w:r>
       <w:proofErr w:type="spellEnd"/>

</xml_diff>